<commit_message>
Updated docx html and odt files with changes
</commit_message>
<xml_diff>
--- a/brynnaw.docx
+++ b/brynnaw.docx
@@ -112,7 +112,22 @@
         <w:pStyle w:val="FirstParagraph"/>
       </w:pPr>
       <w:r>
-        <w:t xml:space="preserve">We have worked these tools: * GitHub * Cloud9 * Markdown * CSS * HTML</w:t>
+        <w:t xml:space="preserve">We have worked with</w:t>
+      </w:r>
+      <w:r>
+        <w:t xml:space="preserve"> </w:t>
+      </w:r>
+      <w:r>
+        <w:rPr>
+          <w:i/>
+        </w:rPr>
+        <w:t xml:space="preserve">all</w:t>
+      </w:r>
+      <w:r>
+        <w:t xml:space="preserve"> </w:t>
+      </w:r>
+      <w:r>
+        <w:t xml:space="preserve">of these tools: * GitHub * Cloud9 * Markdown * CSS * HTML</w:t>
       </w:r>
     </w:p>
     <w:p>
@@ -130,7 +145,22 @@
         <w:pStyle w:val="FirstParagraph"/>
       </w:pPr>
       <w:r>
-        <w:t xml:space="preserve">I've found that knowledge of GitHub has been the most useful because it can incorporate into it usage of all the other tools mentioned before.</w:t>
+        <w:t xml:space="preserve">I've found that knowledge of</w:t>
+      </w:r>
+      <w:r>
+        <w:t xml:space="preserve"> </w:t>
+      </w:r>
+      <w:r>
+        <w:rPr>
+          <w:b/>
+        </w:rPr>
+        <w:t xml:space="preserve">GitHub</w:t>
+      </w:r>
+      <w:r>
+        <w:t xml:space="preserve"> </w:t>
+      </w:r>
+      <w:r>
+        <w:t xml:space="preserve">has been the most useful because it can incorporate into it usage of all the other tools mentioned before.</w:t>
       </w:r>
     </w:p>
     <w:p>
@@ -184,7 +214,22 @@
         <w:pStyle w:val="FirstParagraph"/>
       </w:pPr>
       <w:r>
-        <w:t xml:space="preserve">For instance, Markdown, HTML, and CSS all have similar functions but they are executed by different commands.</w:t>
+        <w:t xml:space="preserve">For instance, Markdown, HTML, and CSS</w:t>
+      </w:r>
+      <w:r>
+        <w:t xml:space="preserve"> </w:t>
+      </w:r>
+      <w:r>
+        <w:rPr>
+          <w:b/>
+        </w:rPr>
+        <w:t xml:space="preserve">all</w:t>
+      </w:r>
+      <w:r>
+        <w:t xml:space="preserve"> </w:t>
+      </w:r>
+      <w:r>
+        <w:t xml:space="preserve">have similar functions but they are executed by different commands.</w:t>
       </w:r>
     </w:p>
     <w:p>
@@ -380,7 +425,7 @@
     </w:lvl>
   </w:abstractNum>
   <w:abstractNum w:abstractNumId="990">
-    <w:nsid w:val="f8d4e93b"/>
+    <w:nsid w:val="618a7b46"/>
     <w:multiLevelType w:val="multilevel"/>
     <w:lvl w:ilvl="0">
       <w:numFmt w:val="bullet"/>
@@ -461,7 +506,7 @@
     </w:lvl>
   </w:abstractNum>
   <w:abstractNum w:abstractNumId="99411">
-    <w:nsid w:val="ab8531a6"/>
+    <w:nsid w:val="be71d23c"/>
     <w:multiLevelType w:val="multilevel"/>
     <w:lvl w:ilvl="0">
       <w:start w:val="1"/>

</xml_diff>

<commit_message>
Updated html, docx, and odt files with changes
</commit_message>
<xml_diff>
--- a/brynnaw.docx
+++ b/brynnaw.docx
@@ -127,7 +127,67 @@
         <w:t xml:space="preserve"> </w:t>
       </w:r>
       <w:r>
-        <w:t xml:space="preserve">of these tools: * GitHub * Cloud9 * Markdown * CSS * HTML</w:t>
+        <w:t xml:space="preserve">of these tools:</w:t>
+      </w:r>
+    </w:p>
+    <w:p>
+      <w:pPr>
+        <w:pStyle w:val="Compact"/>
+        <w:numPr>
+          <w:numId w:val="1002"/>
+          <w:ilvl w:val="0"/>
+        </w:numPr>
+      </w:pPr>
+      <w:r>
+        <w:t xml:space="preserve">GitHub</w:t>
+      </w:r>
+    </w:p>
+    <w:p>
+      <w:pPr>
+        <w:pStyle w:val="Compact"/>
+        <w:numPr>
+          <w:numId w:val="1002"/>
+          <w:ilvl w:val="0"/>
+        </w:numPr>
+      </w:pPr>
+      <w:r>
+        <w:t xml:space="preserve">Cloud9</w:t>
+      </w:r>
+    </w:p>
+    <w:p>
+      <w:pPr>
+        <w:pStyle w:val="Compact"/>
+        <w:numPr>
+          <w:numId w:val="1002"/>
+          <w:ilvl w:val="0"/>
+        </w:numPr>
+      </w:pPr>
+      <w:r>
+        <w:t xml:space="preserve">Markdown</w:t>
+      </w:r>
+    </w:p>
+    <w:p>
+      <w:pPr>
+        <w:pStyle w:val="Compact"/>
+        <w:numPr>
+          <w:numId w:val="1002"/>
+          <w:ilvl w:val="0"/>
+        </w:numPr>
+      </w:pPr>
+      <w:r>
+        <w:t xml:space="preserve">CSS</w:t>
+      </w:r>
+    </w:p>
+    <w:p>
+      <w:pPr>
+        <w:pStyle w:val="Compact"/>
+        <w:numPr>
+          <w:numId w:val="1002"/>
+          <w:ilvl w:val="0"/>
+        </w:numPr>
+      </w:pPr>
+      <w:r>
+        <w:t xml:space="preserve">HTML</w:t>
       </w:r>
     </w:p>
     <w:p>
@@ -273,7 +333,7 @@
       <w:pPr>
         <w:pStyle w:val="Compact"/>
         <w:numPr>
-          <w:numId w:val="1002"/>
+          <w:numId w:val="1003"/>
           <w:ilvl w:val="0"/>
         </w:numPr>
       </w:pPr>
@@ -285,7 +345,7 @@
       <w:pPr>
         <w:pStyle w:val="Compact"/>
         <w:numPr>
-          <w:numId w:val="1002"/>
+          <w:numId w:val="1003"/>
           <w:ilvl w:val="0"/>
         </w:numPr>
       </w:pPr>
@@ -297,7 +357,7 @@
       <w:pPr>
         <w:pStyle w:val="Compact"/>
         <w:numPr>
-          <w:numId w:val="1002"/>
+          <w:numId w:val="1003"/>
           <w:ilvl w:val="0"/>
         </w:numPr>
       </w:pPr>
@@ -309,7 +369,7 @@
       <w:pPr>
         <w:pStyle w:val="Compact"/>
         <w:numPr>
-          <w:numId w:val="1002"/>
+          <w:numId w:val="1003"/>
           <w:ilvl w:val="0"/>
         </w:numPr>
       </w:pPr>
@@ -425,7 +485,7 @@
     </w:lvl>
   </w:abstractNum>
   <w:abstractNum w:abstractNumId="990">
-    <w:nsid w:val="618a7b46"/>
+    <w:nsid w:val="3e6f02ce"/>
     <w:multiLevelType w:val="multilevel"/>
     <w:lvl w:ilvl="0">
       <w:numFmt w:val="bullet"/>
@@ -506,7 +566,7 @@
     </w:lvl>
   </w:abstractNum>
   <w:abstractNum w:abstractNumId="99411">
-    <w:nsid w:val="be71d23c"/>
+    <w:nsid w:val="91ea7021"/>
     <w:multiLevelType w:val="multilevel"/>
     <w:lvl w:ilvl="0">
       <w:start w:val="1"/>
@@ -584,6 +644,87 @@
       <w:start w:val="1"/>
       <w:numFmt w:val="decimal"/>
       <w:lvlText w:val="%7."/>
+      <w:lvlJc w:val="left"/>
+      <w:pPr>
+        <w:tabs>
+          <w:tab w:val="num" w:pos="4320"/>
+        </w:tabs>
+        <w:ind w:left="4800" w:hanging="480"/>
+      </w:pPr>
+    </w:lvl>
+  </w:abstractNum>
+  <w:abstractNum w:abstractNumId="991">
+    <w:nsid w:val="a3aeeecf"/>
+    <w:multiLevelType w:val="multilevel"/>
+    <w:lvl w:ilvl="0">
+      <w:numFmt w:val="bullet"/>
+      <w:lvlText w:val="•"/>
+      <w:lvlJc w:val="left"/>
+      <w:pPr>
+        <w:tabs>
+          <w:tab w:val="num" w:pos="0"/>
+        </w:tabs>
+        <w:ind w:left="480" w:hanging="480"/>
+      </w:pPr>
+    </w:lvl>
+    <w:lvl w:ilvl="1">
+      <w:numFmt w:val="bullet"/>
+      <w:lvlText w:val="–"/>
+      <w:lvlJc w:val="left"/>
+      <w:pPr>
+        <w:tabs>
+          <w:tab w:val="num" w:pos="720"/>
+        </w:tabs>
+        <w:ind w:left="1200" w:hanging="480"/>
+      </w:pPr>
+    </w:lvl>
+    <w:lvl w:ilvl="2">
+      <w:numFmt w:val="bullet"/>
+      <w:lvlText w:val="•"/>
+      <w:lvlJc w:val="left"/>
+      <w:pPr>
+        <w:tabs>
+          <w:tab w:val="num" w:pos="1440"/>
+        </w:tabs>
+        <w:ind w:left="1920" w:hanging="480"/>
+      </w:pPr>
+    </w:lvl>
+    <w:lvl w:ilvl="3">
+      <w:numFmt w:val="bullet"/>
+      <w:lvlText w:val="–"/>
+      <w:lvlJc w:val="left"/>
+      <w:pPr>
+        <w:tabs>
+          <w:tab w:val="num" w:pos="2160"/>
+        </w:tabs>
+        <w:ind w:left="2640" w:hanging="480"/>
+      </w:pPr>
+    </w:lvl>
+    <w:lvl w:ilvl="4">
+      <w:numFmt w:val="bullet"/>
+      <w:lvlText w:val="•"/>
+      <w:lvlJc w:val="left"/>
+      <w:pPr>
+        <w:tabs>
+          <w:tab w:val="num" w:pos="2880"/>
+        </w:tabs>
+        <w:ind w:left="3360" w:hanging="480"/>
+      </w:pPr>
+    </w:lvl>
+    <w:lvl w:ilvl="5">
+      <w:numFmt w:val="bullet"/>
+      <w:lvlText w:val="–"/>
+      <w:lvlJc w:val="left"/>
+      <w:pPr>
+        <w:tabs>
+          <w:tab w:val="num" w:pos="3600"/>
+        </w:tabs>
+        <w:ind w:left="4080" w:hanging="480"/>
+      </w:pPr>
+    </w:lvl>
+    <w:lvl w:ilvl="6">
+      <w:numFmt w:val="bullet"/>
+      <w:lvlText w:val="•"/>
       <w:lvlJc w:val="left"/>
       <w:pPr>
         <w:tabs>
@@ -624,6 +765,9 @@
     </w:lvlOverride>
   </w:num>
   <w:num w:numId="1002">
+    <w:abstractNumId w:val="991"/>
+  </w:num>
+  <w:num w:numId="1003">
     <w:abstractNumId w:val="99411"/>
     <w:lvlOverride w:ilvl="0">
       <w:startOverride w:val="1"/>

</xml_diff>